<commit_message>
we changed adding something
</commit_message>
<xml_diff>
--- a/Use_of_English_Online_Revision_Bank_Transformacje.docx
+++ b/Use_of_English_Online_Revision_Bank_Transformacje.docx
@@ -1824,13 +1824,8 @@
       <w:r>
         <w:t>_______</w:t>
       </w:r>
-      <w:proofErr w:type="spellStart"/>
-      <w:r>
-        <w:t>i</w:t>
-      </w:r>
-      <w:proofErr w:type="spellEnd"/>
-      <w:r>
-        <w:t xml:space="preserve"> will be watching</w:t>
+      <w:r>
+        <w:t>i will be watching</w:t>
       </w:r>
       <w:r>
         <w:t xml:space="preserve">_________ </w:t>
@@ -2919,17 +2914,8 @@
           <w:i/>
           <w:lang w:val="en-US"/>
         </w:rPr>
-        <w:t xml:space="preserve">The </w:t>
-      </w:r>
-      <w:proofErr w:type="spellStart"/>
-      <w:r>
-        <w:rPr>
-          <w:i/>
-          <w:lang w:val="en-US"/>
-        </w:rPr>
-        <w:t>Witcher</w:t>
-      </w:r>
-      <w:proofErr w:type="spellEnd"/>
+        <w:t>The Witcher</w:t>
+      </w:r>
       <w:r>
         <w:rPr>
           <w:lang w:val="en-US"/>
@@ -3531,14 +3517,7 @@
         <w:rPr>
           <w:lang w:val="en-US"/>
         </w:rPr>
-        <w:t xml:space="preserve">I wish my </w:t>
-      </w:r>
-      <w:proofErr w:type="spellStart"/>
-      <w:r>
-        <w:rPr>
-          <w:lang w:val="en-US"/>
-        </w:rPr>
-        <w:t>neigh</w:t>
+        <w:t>I wish my neigh</w:t>
       </w:r>
       <w:r>
         <w:rPr>
@@ -3552,7 +3531,6 @@
         </w:rPr>
         <w:t>ours</w:t>
       </w:r>
-      <w:proofErr w:type="spellEnd"/>
       <w:r>
         <w:t xml:space="preserve"> _________</w:t>
       </w:r>
@@ -3758,21 +3736,7 @@
         <w:rPr>
           <w:lang w:val="en-US"/>
         </w:rPr>
-        <w:t xml:space="preserve">our </w:t>
-      </w:r>
-      <w:proofErr w:type="spellStart"/>
-      <w:r>
-        <w:rPr>
-          <w:lang w:val="en-US"/>
-        </w:rPr>
-        <w:t>headteacher</w:t>
-      </w:r>
-      <w:proofErr w:type="spellEnd"/>
-      <w:r>
-        <w:rPr>
-          <w:lang w:val="en-US"/>
-        </w:rPr>
-        <w:t xml:space="preserve"> about all the classes I missed.</w:t>
+        <w:t>our headteacher about all the classes I missed.</w:t>
       </w:r>
     </w:p>
     <w:p>
@@ -5289,8 +5253,6 @@
           <w:lang w:val="en-US"/>
         </w:rPr>
       </w:pPr>
-      <w:bookmarkStart w:id="0" w:name="_GoBack"/>
-      <w:bookmarkEnd w:id="0"/>
     </w:p>
     <w:p>
       <w:pPr>
@@ -5682,16 +5644,8 @@
         <w:rPr>
           <w:lang w:val="en-US"/>
         </w:rPr>
-        <w:t xml:space="preserve">Adam </w:t>
-      </w:r>
-      <w:proofErr w:type="spellStart"/>
-      <w:r>
-        <w:rPr>
-          <w:lang w:val="en-US"/>
-        </w:rPr>
-        <w:t>Małysz</w:t>
-      </w:r>
-      <w:proofErr w:type="spellEnd"/>
+        <w:t>Adam Małysz</w:t>
+      </w:r>
       <w:r>
         <w:rPr>
           <w:lang w:val="en-US"/>
@@ -5998,21 +5952,7 @@
         <w:rPr>
           <w:lang w:val="en-US"/>
         </w:rPr>
-        <w:t xml:space="preserve">‘Have you ever been to Canada?’ </w:t>
-      </w:r>
-      <w:proofErr w:type="spellStart"/>
-      <w:r>
-        <w:rPr>
-          <w:lang w:val="en-US"/>
-        </w:rPr>
-        <w:t>Ms</w:t>
-      </w:r>
-      <w:proofErr w:type="spellEnd"/>
-      <w:r>
-        <w:rPr>
-          <w:lang w:val="en-US"/>
-        </w:rPr>
-        <w:t xml:space="preserve"> Fisher asked me.</w:t>
+        <w:t>‘Have you ever been to Canada?’ Ms Fisher asked me.</w:t>
       </w:r>
       <w:r>
         <w:rPr>
@@ -6043,19 +5983,11 @@
           <w:lang w:val="en-US"/>
         </w:rPr>
       </w:pPr>
-      <w:proofErr w:type="spellStart"/>
-      <w:r>
-        <w:rPr>
-          <w:lang w:val="en-US"/>
-        </w:rPr>
-        <w:t>Ms</w:t>
-      </w:r>
-      <w:proofErr w:type="spellEnd"/>
-      <w:r>
-        <w:rPr>
-          <w:lang w:val="en-US"/>
-        </w:rPr>
-        <w:t xml:space="preserve"> Fisher asked me</w:t>
+      <w:r>
+        <w:rPr>
+          <w:lang w:val="en-US"/>
+        </w:rPr>
+        <w:t>Ms Fisher asked me</w:t>
       </w:r>
       <w:r>
         <w:rPr>
@@ -7910,14 +7842,7 @@
         <w:rPr>
           <w:lang w:val="en-US"/>
         </w:rPr>
-        <w:t xml:space="preserve">after running twenty </w:t>
-      </w:r>
-      <w:proofErr w:type="spellStart"/>
-      <w:r>
-        <w:rPr>
-          <w:lang w:val="en-US"/>
-        </w:rPr>
-        <w:t>kilomet</w:t>
+        <w:t>after running twenty kilomet</w:t>
       </w:r>
       <w:r>
         <w:rPr>
@@ -7935,14 +7860,7 @@
         <w:rPr>
           <w:lang w:val="en-US"/>
         </w:rPr>
-        <w:t>s</w:t>
-      </w:r>
-      <w:proofErr w:type="spellEnd"/>
-      <w:r>
-        <w:rPr>
-          <w:lang w:val="en-US"/>
-        </w:rPr>
-        <w:t xml:space="preserve"> – would you like some water?</w:t>
+        <w:t>s – would you like some water?</w:t>
       </w:r>
     </w:p>
     <w:p>
@@ -8254,6 +8172,14 @@
         </w:rPr>
         <w:t xml:space="preserve">when your phone went flat. </w:t>
       </w:r>
+      <w:r>
+        <w:rPr>
+          <w:lang w:val="en-US"/>
+        </w:rPr>
+        <w:t xml:space="preserve"> mmmmm</w:t>
+      </w:r>
+      <w:bookmarkStart w:id="0" w:name="_GoBack"/>
+      <w:bookmarkEnd w:id="0"/>
     </w:p>
     <w:p>
       <w:pPr>
@@ -8341,19 +8267,11 @@
       <w:pStyle w:val="Stopka"/>
       <w:jc w:val="center"/>
     </w:pPr>
-    <w:proofErr w:type="spellStart"/>
     <w:r>
       <w:rPr>
         <w:lang w:val="pl-PL"/>
       </w:rPr>
-      <w:t>Photocopiable</w:t>
-    </w:r>
-    <w:proofErr w:type="spellEnd"/>
-    <w:r>
-      <w:rPr>
-        <w:lang w:val="pl-PL"/>
-      </w:rPr>
-      <w:t xml:space="preserve"> © Macmillan Polska 2020</w:t>
+      <w:t>Photocopiable © Macmillan Polska 2020</w:t>
     </w:r>
   </w:p>
 </w:ftr>
@@ -8369,19 +8287,11 @@
         <w:lang w:val="pl-PL"/>
       </w:rPr>
     </w:pPr>
-    <w:proofErr w:type="spellStart"/>
     <w:r>
       <w:rPr>
         <w:lang w:val="pl-PL"/>
       </w:rPr>
-      <w:t>Photocopiable</w:t>
-    </w:r>
-    <w:proofErr w:type="spellEnd"/>
-    <w:r>
-      <w:rPr>
-        <w:lang w:val="pl-PL"/>
-      </w:rPr>
-      <w:t xml:space="preserve"> © Macmillan Polska 2020</w:t>
+      <w:t>Photocopiable © Macmillan Polska 2020</w:t>
     </w:r>
   </w:p>
   <w:p>
@@ -10072,7 +9982,7 @@
 </file>
 
 <file path=customXml/itemProps1.xml><?xml version="1.0" encoding="utf-8"?>
-<ds:datastoreItem xmlns:ds="http://schemas.openxmlformats.org/officeDocument/2006/customXml" ds:itemID="{C370CC23-0B62-442F-83AB-90DBCA5B4811}">
+<ds:datastoreItem xmlns:ds="http://schemas.openxmlformats.org/officeDocument/2006/customXml" ds:itemID="{F26C3A29-8DE6-4AED-825E-E588BD508590}">
   <ds:schemaRefs>
     <ds:schemaRef ds:uri="http://schemas.openxmlformats.org/officeDocument/2006/bibliography"/>
   </ds:schemaRefs>

</xml_diff>